<commit_message>
Add title, date and time to minutes.
</commit_message>
<xml_diff>
--- a/Documentation/Minutes of meetings/Minutes of meeting Week 5.docx
+++ b/Documentation/Minutes of meetings/Minutes of meeting Week 5.docx
@@ -4,6 +4,70 @@
   <w:body>
     <w:p>
       <w:pPr>
+        <w:pStyle w:val="Heading1"/>
+      </w:pPr>
+      <w:r>
+        <w:t>Minutes of meeting with client and teacher</w:t>
+      </w:r>
+    </w:p>
+    <w:p/>
+    <w:p>
+      <w:r>
+        <w:t>Date: 25</w:t>
+      </w:r>
+      <w:r>
+        <w:t>/09/2017 Monday</w:t>
+      </w:r>
+    </w:p>
+    <w:p>
+      <w:r>
+        <w:t>Place: Fontys, R1, Second floor, open area</w:t>
+      </w:r>
+    </w:p>
+    <w:p>
+      <w:r>
+        <w:t>Time: 16:00</w:t>
+      </w:r>
+    </w:p>
+    <w:p/>
+    <w:p>
+      <w:r>
+        <w:t xml:space="preserve">Minutes taker: </w:t>
+      </w:r>
+      <w:r>
+        <w:t>Tao, with the help of Bilger and Dean</w:t>
+      </w:r>
+    </w:p>
+    <w:p>
+      <w:r>
+        <w:t>Chairman: Bilger</w:t>
+      </w:r>
+      <w:bookmarkStart w:id="0" w:name="_GoBack"/>
+      <w:bookmarkEnd w:id="0"/>
+    </w:p>
+    <w:p>
+      <w:pPr>
+        <w:spacing w:after="0" w:line="240" w:lineRule="auto"/>
+        <w:textAlignment w:val="baseline"/>
+        <w:rPr>
+          <w:rFonts w:ascii="Arial" w:eastAsia="Times New Roman" w:hAnsi="Arial" w:cs="Arial"/>
+          <w:color w:val="000000"/>
+        </w:rPr>
+      </w:pPr>
+    </w:p>
+    <w:p>
+      <w:pPr>
+        <w:spacing w:after="0" w:line="240" w:lineRule="auto"/>
+        <w:ind w:left="720"/>
+        <w:textAlignment w:val="baseline"/>
+        <w:rPr>
+          <w:rFonts w:ascii="Arial" w:eastAsia="Times New Roman" w:hAnsi="Arial" w:cs="Arial"/>
+          <w:color w:val="000000"/>
+        </w:rPr>
+      </w:pPr>
+    </w:p>
+    <w:p>
+      <w:pPr>
         <w:numPr>
           <w:ilvl w:val="0"/>
           <w:numId w:val="1"/>
@@ -125,17 +189,8 @@
           <w:rFonts w:ascii="Arial" w:eastAsia="Times New Roman" w:hAnsi="Arial" w:cs="Arial"/>
           <w:color w:val="000000"/>
         </w:rPr>
-        <w:t xml:space="preserve">The teacher asks why </w:t>
-      </w:r>
-      <w:proofErr w:type="spellStart"/>
-      <w:r>
-        <w:rPr>
-          <w:rFonts w:ascii="Arial" w:eastAsia="Times New Roman" w:hAnsi="Arial" w:cs="Arial"/>
-          <w:color w:val="000000"/>
-        </w:rPr>
-        <w:t>ProtoBuffer</w:t>
-      </w:r>
-      <w:proofErr w:type="spellEnd"/>
+        <w:t>The teacher asks why ProtoBuffer</w:t>
+      </w:r>
     </w:p>
     <w:p>
       <w:pPr>
@@ -197,33 +252,8 @@
           <w:rFonts w:ascii="Arial" w:eastAsia="Times New Roman" w:hAnsi="Arial" w:cs="Arial"/>
           <w:color w:val="000000"/>
         </w:rPr>
-        <w:t xml:space="preserve">Questions about the c4 model, why </w:t>
-      </w:r>
-      <w:proofErr w:type="spellStart"/>
-      <w:r>
-        <w:rPr>
-          <w:rFonts w:ascii="Arial" w:eastAsia="Times New Roman" w:hAnsi="Arial" w:cs="Arial"/>
-          <w:color w:val="000000"/>
-        </w:rPr>
-        <w:t>nosql</w:t>
-      </w:r>
-      <w:proofErr w:type="spellEnd"/>
-      <w:r>
-        <w:rPr>
-          <w:rFonts w:ascii="Arial" w:eastAsia="Times New Roman" w:hAnsi="Arial" w:cs="Arial"/>
-          <w:color w:val="000000"/>
-        </w:rPr>
-        <w:t xml:space="preserve"> and </w:t>
-      </w:r>
-      <w:proofErr w:type="spellStart"/>
-      <w:r>
-        <w:rPr>
-          <w:rFonts w:ascii="Arial" w:eastAsia="Times New Roman" w:hAnsi="Arial" w:cs="Arial"/>
-          <w:color w:val="000000"/>
-        </w:rPr>
-        <w:t>sql</w:t>
-      </w:r>
-      <w:proofErr w:type="spellEnd"/>
+        <w:t>Questions about the c4 model, why nosql and sql</w:t>
+      </w:r>
     </w:p>
     <w:p>
       <w:pPr>
@@ -264,23 +294,7 @@
           <w:rFonts w:ascii="Arial" w:eastAsia="Times New Roman" w:hAnsi="Arial" w:cs="Arial"/>
           <w:color w:val="000000"/>
         </w:rPr>
-        <w:t xml:space="preserve">Relationship between the user stories and the </w:t>
-      </w:r>
-      <w:proofErr w:type="spellStart"/>
-      <w:r>
-        <w:rPr>
-          <w:rFonts w:ascii="Arial" w:eastAsia="Times New Roman" w:hAnsi="Arial" w:cs="Arial"/>
-          <w:color w:val="000000"/>
-        </w:rPr>
-        <w:t>moscow</w:t>
-      </w:r>
-      <w:proofErr w:type="spellEnd"/>
-      <w:r>
-        <w:rPr>
-          <w:rFonts w:ascii="Arial" w:eastAsia="Times New Roman" w:hAnsi="Arial" w:cs="Arial"/>
-          <w:color w:val="000000"/>
-        </w:rPr>
-        <w:t xml:space="preserve"> list, would that be helpful</w:t>
+        <w:t>Relationship between the user stories and the moscow list, would that be helpful</w:t>
       </w:r>
     </w:p>
     <w:p>
@@ -385,23 +399,7 @@
           <w:rFonts w:ascii="Arial" w:eastAsia="Times New Roman" w:hAnsi="Arial" w:cs="Arial"/>
           <w:color w:val="000000"/>
         </w:rPr>
-        <w:t xml:space="preserve">At the end of each sprint, there will be demo to client, before the demo he </w:t>
-      </w:r>
-      <w:proofErr w:type="spellStart"/>
-      <w:r>
-        <w:rPr>
-          <w:rFonts w:ascii="Arial" w:eastAsia="Times New Roman" w:hAnsi="Arial" w:cs="Arial"/>
-          <w:color w:val="000000"/>
-        </w:rPr>
-        <w:t>recieves</w:t>
-      </w:r>
-      <w:proofErr w:type="spellEnd"/>
-      <w:r>
-        <w:rPr>
-          <w:rFonts w:ascii="Arial" w:eastAsia="Times New Roman" w:hAnsi="Arial" w:cs="Arial"/>
-          <w:color w:val="000000"/>
-        </w:rPr>
-        <w:t xml:space="preserve"> an e-mail message with what we have done, then he gives feedback</w:t>
+        <w:t>At the end of each sprint, there will be demo to client, before the demo he recieves an e-mail message with what we have done, then he gives feedback</w:t>
       </w:r>
     </w:p>
     <w:p>
@@ -804,23 +802,7 @@
           <w:rFonts w:ascii="Arial" w:eastAsia="Times New Roman" w:hAnsi="Arial" w:cs="Arial"/>
           <w:color w:val="000000"/>
         </w:rPr>
-        <w:t xml:space="preserve">Make a relation between the MOSCOW </w:t>
-      </w:r>
-      <w:proofErr w:type="gramStart"/>
-      <w:r>
-        <w:rPr>
-          <w:rFonts w:ascii="Arial" w:eastAsia="Times New Roman" w:hAnsi="Arial" w:cs="Arial"/>
-          <w:color w:val="000000"/>
-        </w:rPr>
-        <w:t>list</w:t>
-      </w:r>
-      <w:proofErr w:type="gramEnd"/>
-      <w:r>
-        <w:rPr>
-          <w:rFonts w:ascii="Arial" w:eastAsia="Times New Roman" w:hAnsi="Arial" w:cs="Arial"/>
-          <w:color w:val="000000"/>
-        </w:rPr>
-        <w:t xml:space="preserve"> to the User Stories.</w:t>
+        <w:t>Make a relation between the MOSCOW list to the User Stories.</w:t>
       </w:r>
     </w:p>
     <w:p>
@@ -837,6 +819,7 @@
           <w:rFonts w:ascii="Arial" w:eastAsia="Times New Roman" w:hAnsi="Arial" w:cs="Arial"/>
           <w:color w:val="000000"/>
         </w:rPr>
+        <w:lastRenderedPageBreak/>
         <w:t>11.</w:t>
       </w:r>
       <w:r>
@@ -1098,10 +1081,7 @@
         <w:t xml:space="preserve">17. Talk within group member first then plan for next meeting. </w:t>
       </w:r>
     </w:p>
-    <w:p>
-      <w:bookmarkStart w:id="0" w:name="_GoBack"/>
-      <w:bookmarkEnd w:id="0"/>
-    </w:p>
+    <w:p/>
     <w:sectPr>
       <w:pgSz w:w="12240" w:h="15840"/>
       <w:pgMar w:top="1440" w:right="1440" w:bottom="1440" w:left="1440" w:header="720" w:footer="720" w:gutter="0"/>
@@ -1627,6 +1607,27 @@
     <w:name w:val="Normal"/>
     <w:qFormat/>
   </w:style>
+  <w:style w:type="paragraph" w:styleId="Heading1">
+    <w:name w:val="heading 1"/>
+    <w:basedOn w:val="Normal"/>
+    <w:next w:val="Normal"/>
+    <w:link w:val="Heading1Char"/>
+    <w:uiPriority w:val="9"/>
+    <w:qFormat/>
+    <w:rsid w:val="00BB4577"/>
+    <w:pPr>
+      <w:keepNext/>
+      <w:keepLines/>
+      <w:spacing w:before="240" w:after="0"/>
+      <w:outlineLvl w:val="0"/>
+    </w:pPr>
+    <w:rPr>
+      <w:rFonts w:asciiTheme="majorHAnsi" w:eastAsiaTheme="majorEastAsia" w:hAnsiTheme="majorHAnsi" w:cstheme="majorBidi"/>
+      <w:color w:val="2E74B5" w:themeColor="accent1" w:themeShade="BF"/>
+      <w:sz w:val="32"/>
+      <w:szCs w:val="32"/>
+    </w:rPr>
+  </w:style>
   <w:style w:type="character" w:default="1" w:styleId="DefaultParagraphFont">
     <w:name w:val="Default Paragraph Font"/>
     <w:uiPriority w:val="1"/>
@@ -1668,6 +1669,19 @@
       <w:rFonts w:ascii="Times New Roman" w:eastAsia="Times New Roman" w:hAnsi="Times New Roman" w:cs="Times New Roman"/>
       <w:sz w:val="24"/>
       <w:szCs w:val="24"/>
+    </w:rPr>
+  </w:style>
+  <w:style w:type="character" w:customStyle="1" w:styleId="Heading1Char">
+    <w:name w:val="Heading 1 Char"/>
+    <w:basedOn w:val="DefaultParagraphFont"/>
+    <w:link w:val="Heading1"/>
+    <w:uiPriority w:val="9"/>
+    <w:rsid w:val="00BB4577"/>
+    <w:rPr>
+      <w:rFonts w:asciiTheme="majorHAnsi" w:eastAsiaTheme="majorEastAsia" w:hAnsiTheme="majorHAnsi" w:cstheme="majorBidi"/>
+      <w:color w:val="2E74B5" w:themeColor="accent1" w:themeShade="BF"/>
+      <w:sz w:val="32"/>
+      <w:szCs w:val="32"/>
     </w:rPr>
   </w:style>
 </w:styles>

</xml_diff>